<commit_message>
change mybatis to xml
</commit_message>
<xml_diff>
--- a/dev log.docx
+++ b/dev log.docx
@@ -994,13 +994,7 @@
         <w:rPr>
           <w:rFonts w:hint="eastAsia"/>
         </w:rPr>
-        <w:t>。</w:t>
-      </w:r>
-      <w:r>
-        <w:rPr>
-          <w:rFonts w:hint="eastAsia"/>
-        </w:rPr>
-        <w:t>从spring 3.2开始</w:t>
+        <w:t>。从spring 3.2开始</w:t>
       </w:r>
       <w:proofErr w:type="spellStart"/>
       <w:r>
@@ -1629,15 +1623,82 @@
           <w:rFonts w:ascii="微软雅黑" w:eastAsia="微软雅黑" w:hAnsi="微软雅黑"/>
         </w:rPr>
       </w:pPr>
-      <w:bookmarkStart w:id="0" w:name="_GoBack"/>
-      <w:bookmarkEnd w:id="0"/>
     </w:p>
     <w:p>
       <w:pPr>
         <w:rPr>
-          <w:rFonts w:ascii="微软雅黑" w:eastAsia="微软雅黑" w:hAnsi="微软雅黑"/>
+          <w:rFonts w:ascii="微软雅黑" w:eastAsia="MS Mincho" w:hAnsi="微软雅黑"/>
+          <w:lang w:eastAsia="ja-JP"/>
         </w:rPr>
       </w:pPr>
+      <w:r>
+        <w:rPr>
+          <w:rFonts w:ascii="微软雅黑" w:eastAsia="微软雅黑" w:hAnsi="微软雅黑"/>
+        </w:rPr>
+        <w:t>6.springboot</w:t>
+      </w:r>
+      <w:r>
+        <w:rPr>
+          <w:rFonts w:ascii="微软雅黑" w:eastAsia="微软雅黑" w:hAnsi="微软雅黑" w:hint="eastAsia"/>
+        </w:rPr>
+        <w:t>，使用</w:t>
+      </w:r>
+      <w:proofErr w:type="spellStart"/>
+      <w:r>
+        <w:rPr>
+          <w:rFonts w:ascii="微软雅黑" w:eastAsia="微软雅黑" w:hAnsi="微软雅黑" w:hint="eastAsia"/>
+        </w:rPr>
+        <w:t>mybatis</w:t>
+      </w:r>
+      <w:proofErr w:type="spellEnd"/>
+      <w:r>
+        <w:rPr>
+          <w:rFonts w:ascii="微软雅黑" w:eastAsia="微软雅黑" w:hAnsi="微软雅黑" w:hint="eastAsia"/>
+        </w:rPr>
+        <w:t>，如果使用xml式地执行SQL，需要</w:t>
+      </w:r>
+      <w:proofErr w:type="spellStart"/>
+      <w:r>
+        <w:rPr>
+          <w:rFonts w:ascii="微软雅黑" w:eastAsia="微软雅黑" w:hAnsi="微软雅黑"/>
+        </w:rPr>
+        <w:t>mybatis.mapper</w:t>
+      </w:r>
+      <w:proofErr w:type="spellEnd"/>
+      <w:r>
+        <w:rPr>
+          <w:rFonts w:ascii="微软雅黑" w:eastAsia="微软雅黑" w:hAnsi="微软雅黑"/>
+        </w:rPr>
+        <w:t>-locations</w:t>
+      </w:r>
+      <w:r>
+        <w:rPr>
+          <w:rFonts w:ascii="微软雅黑" w:eastAsia="微软雅黑" w:hAnsi="微软雅黑"/>
+        </w:rPr>
+        <w:t>配置</w:t>
+      </w:r>
+      <w:r>
+        <w:rPr>
+          <w:rFonts w:ascii="微软雅黑" w:eastAsia="微软雅黑" w:hAnsi="微软雅黑" w:hint="eastAsia"/>
+        </w:rPr>
+        <w:t>(properties)配合</w:t>
+      </w:r>
+      <w:proofErr w:type="spellStart"/>
+      <w:r>
+        <w:rPr>
+          <w:rFonts w:ascii="微软雅黑" w:eastAsia="微软雅黑" w:hAnsi="微软雅黑"/>
+        </w:rPr>
+        <w:t>MapperScan</w:t>
+      </w:r>
+      <w:proofErr w:type="spellEnd"/>
+      <w:r>
+        <w:rPr>
+          <w:rFonts w:ascii="微软雅黑" w:eastAsia="微软雅黑" w:hAnsi="微软雅黑" w:hint="eastAsia"/>
+        </w:rPr>
+        <w:t>注解来使用，否则会无法匹配</w:t>
+      </w:r>
+      <w:bookmarkStart w:id="0" w:name="_GoBack"/>
+      <w:bookmarkEnd w:id="0"/>
     </w:p>
     <w:sectPr>
       <w:pgSz w:w="11906" w:h="16838"/>
@@ -2622,7 +2683,7 @@
   <a:extraClrSchemeLst/>
   <a:extLst>
     <a:ext uri="{05A4C25C-085E-4340-85A3-A5531E510DB2}">
-      <thm15:themeFamily xmlns:thm15="http://schemas.microsoft.com/office/thememl/2012/main" xmlns="" name="Office Theme" id="{62F939B6-93AF-4DB8-9C6B-D6C7DFDC589F}" vid="{4A3C46E8-61CC-4603-A589-7422A47A8E4A}"/>
+      <thm15:themeFamily xmlns="" xmlns:thm15="http://schemas.microsoft.com/office/thememl/2012/main" name="Office Theme" id="{62F939B6-93AF-4DB8-9C6B-D6C7DFDC589F}" vid="{4A3C46E8-61CC-4603-A589-7422A47A8E4A}"/>
     </a:ext>
   </a:extLst>
 </a:theme>

</xml_diff>